<commit_message>
AbstractClasses & interfaces added
</commit_message>
<xml_diff>
--- a/Refleksion på uge 32.docx
+++ b/Refleksion på uge 32.docx
@@ -25,13 +25,23 @@
       <w:pPr>
         <w:pStyle w:val="Overskrift3"/>
       </w:pPr>
+      <w:proofErr w:type="spellStart"/>
       <w:r>
         <w:t>Overloading</w:t>
       </w:r>
-    </w:p>
-    <w:p>
-      <w:r>
-        <w:t>En overloading er hvor m</w:t>
+      <w:proofErr w:type="spellEnd"/>
+    </w:p>
+    <w:p>
+      <w:r>
+        <w:t xml:space="preserve">En </w:t>
+      </w:r>
+      <w:proofErr w:type="spellStart"/>
+      <w:r>
+        <w:t>overloading</w:t>
+      </w:r>
+      <w:proofErr w:type="spellEnd"/>
+      <w:r>
+        <w:t xml:space="preserve"> er hvor m</w:t>
       </w:r>
       <w:r>
         <w:t>an laver to eller flere af den samme type, som har det samme navn men kan differencers på at have forskellige parameter. Som f.eks.</w:t>
@@ -92,9 +102,11 @@
       <w:r>
         <w:t>”</w:t>
       </w:r>
+      <w:proofErr w:type="spellStart"/>
       <w:r>
         <w:t>CalcPlus</w:t>
       </w:r>
+      <w:proofErr w:type="spellEnd"/>
       <w:r>
         <w:t>”</w:t>
       </w:r>
@@ -138,23 +150,57 @@
     </w:p>
     <w:p>
       <w:r>
-        <w:t xml:space="preserve">Vi kan så bruge dem kalde/referer til det library og bruge det i andre projekter, uden at vi skal lave nye klasser i det nye projekt. </w:t>
+        <w:t xml:space="preserve">Vi kan så bruge dem kalde/referer til det </w:t>
+      </w:r>
+      <w:proofErr w:type="spellStart"/>
+      <w:r>
+        <w:t>library</w:t>
+      </w:r>
+      <w:proofErr w:type="spellEnd"/>
+      <w:r>
+        <w:t xml:space="preserve"> og bruge det i andre projekter, uden at vi skal lave nye klasser i det nye projekt. </w:t>
       </w:r>
     </w:p>
     <w:p>
       <w:pPr>
         <w:pStyle w:val="Overskrift3"/>
       </w:pPr>
+      <w:proofErr w:type="spellStart"/>
       <w:r>
         <w:t>Dictionaries</w:t>
       </w:r>
-    </w:p>
-    <w:p>
-      <w:r>
-        <w:t>Et dictionary er en samling af nøgler og værdier</w:t>
-      </w:r>
-      <w:r>
-        <w:t xml:space="preserve"> i et par, hvor man ikke kan have to af den samme nøgle, hvilket kan gøre et dictionary unik, ved f.eks. at have et dictionary med nøglen id, og værdi et navn på en person, så i tilfælde der er 2 personer som hedder det samme, vil man kunne se forskel på dem via deres id.</w:t>
+      <w:proofErr w:type="spellEnd"/>
+    </w:p>
+    <w:p>
+      <w:r>
+        <w:t xml:space="preserve">Et </w:t>
+      </w:r>
+      <w:proofErr w:type="spellStart"/>
+      <w:r>
+        <w:t>dictionary</w:t>
+      </w:r>
+      <w:proofErr w:type="spellEnd"/>
+      <w:r>
+        <w:t xml:space="preserve"> er en samling af nøgler og værdier</w:t>
+      </w:r>
+      <w:r>
+        <w:t xml:space="preserve"> i et par, hvor man ikke kan have to af den samme nøgle, hvilket kan gøre et </w:t>
+      </w:r>
+      <w:proofErr w:type="spellStart"/>
+      <w:r>
+        <w:t>dictionary</w:t>
+      </w:r>
+      <w:proofErr w:type="spellEnd"/>
+      <w:r>
+        <w:t xml:space="preserve"> unik, ved f.eks. at have et </w:t>
+      </w:r>
+      <w:proofErr w:type="spellStart"/>
+      <w:r>
+        <w:t>dictionary</w:t>
+      </w:r>
+      <w:proofErr w:type="spellEnd"/>
+      <w:r>
+        <w:t xml:space="preserve"> med nøglen id, og værdi et navn på en person, så i tilfælde der er 2 personer som hedder det samme, vil man kunne se forskel på dem via deres id.</w:t>
       </w:r>
     </w:p>
     <w:p>
@@ -242,7 +288,15 @@
         <w:t>Det er rigtig godt og tegne sådan en inden man begynder, at skrive kode evt. men en dokumentation.</w:t>
       </w:r>
       <w:r>
-        <w:t xml:space="preserve"> Det viser både ens klasser, metoder, og deres forhold til hinande.</w:t>
+        <w:t xml:space="preserve"> Det viser både ens klasser, metoder, og deres forhold til </w:t>
+      </w:r>
+      <w:proofErr w:type="spellStart"/>
+      <w:r>
+        <w:t>hinande</w:t>
+      </w:r>
+      <w:proofErr w:type="spellEnd"/>
+      <w:r>
+        <w:t>.</w:t>
       </w:r>
       <w:r>
         <w:rPr>
@@ -309,13 +363,29 @@
       <w:pPr>
         <w:pStyle w:val="Overskrift3"/>
       </w:pPr>
+      <w:proofErr w:type="spellStart"/>
       <w:r>
         <w:t>Delegates</w:t>
       </w:r>
-    </w:p>
-    <w:p>
-      <w:r>
-        <w:t>Jeg tror ikke jeg har forstået delegates endnu sådan helt 100%, eller hvordan de virker. Men de kan bruges til at gemme en metode som en variable.</w:t>
+      <w:proofErr w:type="spellEnd"/>
+    </w:p>
+    <w:p>
+      <w:r>
+        <w:t xml:space="preserve">Jeg tror ikke jeg har forstået </w:t>
+      </w:r>
+      <w:proofErr w:type="spellStart"/>
+      <w:r>
+        <w:t>delegates</w:t>
+      </w:r>
+      <w:proofErr w:type="spellEnd"/>
+      <w:r>
+        <w:t xml:space="preserve"> endnu sådan helt 100%</w:t>
+      </w:r>
+      <w:r>
+        <w:t xml:space="preserve">. </w:t>
+      </w:r>
+      <w:r>
+        <w:t>Men de kan bruges til at gemme en metode som en variable.</w:t>
       </w:r>
     </w:p>
     <w:p>
@@ -362,7 +432,39 @@
     </w:p>
     <w:p>
       <w:r>
-        <w:t>Her har jeg lavet en delegate som tager imod en int, og retunere det dobbelte af det tal, ved hjælp af en lambada expression.</w:t>
+        <w:t xml:space="preserve">Her har jeg lavet en </w:t>
+      </w:r>
+      <w:proofErr w:type="spellStart"/>
+      <w:r>
+        <w:t>delegate</w:t>
+      </w:r>
+      <w:proofErr w:type="spellEnd"/>
+      <w:r>
+        <w:t xml:space="preserve"> som tager imod en </w:t>
+      </w:r>
+      <w:proofErr w:type="spellStart"/>
+      <w:r>
+        <w:t>int</w:t>
+      </w:r>
+      <w:proofErr w:type="spellEnd"/>
+      <w:r>
+        <w:t xml:space="preserve">, og </w:t>
+      </w:r>
+      <w:proofErr w:type="spellStart"/>
+      <w:r>
+        <w:t>retunere</w:t>
+      </w:r>
+      <w:proofErr w:type="spellEnd"/>
+      <w:r>
+        <w:t xml:space="preserve"> det dobbelte af det tal, ved hjælp af en lambada </w:t>
+      </w:r>
+      <w:proofErr w:type="spellStart"/>
+      <w:r>
+        <w:t>expression</w:t>
+      </w:r>
+      <w:proofErr w:type="spellEnd"/>
+      <w:r>
+        <w:t>.</w:t>
       </w:r>
     </w:p>
     <w:p>

</xml_diff>